<commit_message>
Publishing document with version 1.0.0
</commit_message>
<xml_diff>
--- a/puzzlescloud/novo-1.0.0.docx
+++ b/puzzlescloud/novo-1.0.0.docx
@@ -1215,7 +1215,7 @@
             </w:rPr>
             <w:fldChar w:fldCharType="separate"/>
           </w:r>
-          <w:hyperlink w:anchor="__RefHeading___Toc1723_4281393890">
+          <w:hyperlink w:anchor="__RefHeading___Toc1621_4012265278">
             <w:r>
               <w:rPr>
                 <w:webHidden/>
@@ -1236,7 +1236,7 @@
             </w:tabs>
             <w:rPr/>
           </w:pPr>
-          <w:hyperlink w:anchor="__RefHeading___Toc1725_4281393890">
+          <w:hyperlink w:anchor="__RefHeading___Toc1623_4012265278">
             <w:r>
               <w:rPr>
                 <w:webHidden/>
@@ -1257,13 +1257,13 @@
             </w:tabs>
             <w:rPr/>
           </w:pPr>
-          <w:hyperlink w:anchor="__RefHeading___Toc1727_4281393890">
+          <w:hyperlink w:anchor="__RefHeading___Toc1625_4012265278">
             <w:r>
               <w:rPr>
                 <w:webHidden/>
                 <w:rStyle w:val="IndexLink"/>
               </w:rPr>
-              <w:t>2 Filebeat</w:t>
+              <w:t>2 markdown ekstenzija</w:t>
               <w:tab/>
               <w:t>5</w:t>
             </w:r>
@@ -1278,13 +1278,13 @@
             </w:tabs>
             <w:rPr/>
           </w:pPr>
-          <w:hyperlink w:anchor="__RefHeading___Toc1729_4281393890">
+          <w:hyperlink w:anchor="__RefHeading___Toc1627_4012265278">
             <w:r>
               <w:rPr>
                 <w:webHidden/>
                 <w:rStyle w:val="IndexLink"/>
               </w:rPr>
-              <w:t>2.1 Filebeat</w:t>
+              <w:t>2.1 drugi heading</w:t>
               <w:tab/>
               <w:t>5</w:t>
             </w:r>
@@ -1292,421 +1292,22 @@
         </w:p>
         <w:p>
           <w:pPr>
-            <w:pStyle w:val="Contents2"/>
+            <w:pStyle w:val="Contents1"/>
             <w:tabs>
               <w:tab w:val="clear" w:pos="720"/>
               <w:tab w:val="right" w:pos="9026" w:leader="dot"/>
             </w:tabs>
             <w:rPr/>
           </w:pPr>
-          <w:hyperlink w:anchor="__RefHeading___Toc1731_4281393890">
+          <w:hyperlink w:anchor="__RefHeading___Toc1629_4012265278">
             <w:r>
               <w:rPr>
                 <w:webHidden/>
                 <w:rStyle w:val="IndexLink"/>
               </w:rPr>
-              <w:t>2.2 1.0 Installing filebeat</w:t>
-              <w:tab/>
-              <w:t>5</w:t>
-            </w:r>
-          </w:hyperlink>
-        </w:p>
-        <w:p>
-          <w:pPr>
-            <w:pStyle w:val="Contents2"/>
-            <w:tabs>
-              <w:tab w:val="clear" w:pos="720"/>
-              <w:tab w:val="right" w:pos="9026" w:leader="dot"/>
-            </w:tabs>
-            <w:rPr/>
-          </w:pPr>
-          <w:hyperlink w:anchor="__RefHeading___Toc1733_4281393890">
-            <w:r>
-              <w:rPr>
-                <w:webHidden/>
-                <w:rStyle w:val="IndexLink"/>
-              </w:rPr>
-              <w:t>2.3 2.0 How filebeat works</w:t>
-              <w:tab/>
-              <w:t>5</w:t>
-            </w:r>
-          </w:hyperlink>
-        </w:p>
-        <w:p>
-          <w:pPr>
-            <w:pStyle w:val="Contents3"/>
-            <w:tabs>
-              <w:tab w:val="clear" w:pos="720"/>
-              <w:tab w:val="right" w:pos="9026" w:leader="dot"/>
-            </w:tabs>
-            <w:rPr/>
-          </w:pPr>
-          <w:hyperlink w:anchor="__RefHeading___Toc1735_4281393890">
-            <w:r>
-              <w:rPr>
-                <w:webHidden/>
-                <w:rStyle w:val="IndexLink"/>
-              </w:rPr>
-              <w:t>2.3.1 2.1 What is a harvester</w:t>
-              <w:tab/>
-              <w:t>5</w:t>
-            </w:r>
-          </w:hyperlink>
-        </w:p>
-        <w:p>
-          <w:pPr>
-            <w:pStyle w:val="Contents3"/>
-            <w:tabs>
-              <w:tab w:val="clear" w:pos="720"/>
-              <w:tab w:val="right" w:pos="9026" w:leader="dot"/>
-            </w:tabs>
-            <w:rPr/>
-          </w:pPr>
-          <w:hyperlink w:anchor="__RefHeading___Toc1737_4281393890">
-            <w:r>
-              <w:rPr>
-                <w:webHidden/>
-                <w:rStyle w:val="IndexLink"/>
-              </w:rPr>
-              <w:t>2.3.2 2.2 What is an input</w:t>
-              <w:tab/>
-              <w:t>5</w:t>
-            </w:r>
-          </w:hyperlink>
-        </w:p>
-        <w:p>
-          <w:pPr>
-            <w:pStyle w:val="Contents2"/>
-            <w:tabs>
-              <w:tab w:val="clear" w:pos="720"/>
-              <w:tab w:val="right" w:pos="9026" w:leader="dot"/>
-            </w:tabs>
-            <w:rPr/>
-          </w:pPr>
-          <w:hyperlink w:anchor="__RefHeading___Toc1739_4281393890">
-            <w:r>
-              <w:rPr>
-                <w:webHidden/>
-                <w:rStyle w:val="IndexLink"/>
-              </w:rPr>
-              <w:t>2.4 3.0 Filebeat configuration</w:t>
-              <w:tab/>
-              <w:t>5</w:t>
-            </w:r>
-          </w:hyperlink>
-        </w:p>
-        <w:p>
-          <w:pPr>
-            <w:pStyle w:val="Contents3"/>
-            <w:tabs>
-              <w:tab w:val="clear" w:pos="720"/>
-              <w:tab w:val="right" w:pos="9026" w:leader="dot"/>
-            </w:tabs>
-            <w:rPr/>
-          </w:pPr>
-          <w:hyperlink w:anchor="__RefHeading___Toc1741_4281393890">
-            <w:r>
-              <w:rPr>
-                <w:webHidden/>
-                <w:rStyle w:val="IndexLink"/>
-              </w:rPr>
-              <w:t>2.4.1 3.1 Specifying modules</w:t>
-              <w:tab/>
-              <w:t>5</w:t>
-            </w:r>
-          </w:hyperlink>
-        </w:p>
-        <w:p>
-          <w:pPr>
-            <w:pStyle w:val="Contents3"/>
-            <w:tabs>
-              <w:tab w:val="clear" w:pos="720"/>
-              <w:tab w:val="right" w:pos="9026" w:leader="dot"/>
-            </w:tabs>
-            <w:rPr/>
-          </w:pPr>
-          <w:hyperlink w:anchor="__RefHeading___Toc1743_4281393890">
-            <w:r>
-              <w:rPr>
-                <w:webHidden/>
-                <w:rStyle w:val="IndexLink"/>
-              </w:rPr>
-              <w:t>2.4.2 3.2 Inputs configuration</w:t>
-              <w:tab/>
-              <w:t>5</w:t>
-            </w:r>
-          </w:hyperlink>
-        </w:p>
-        <w:p>
-          <w:pPr>
-            <w:pStyle w:val="Contents3"/>
-            <w:tabs>
-              <w:tab w:val="clear" w:pos="720"/>
-              <w:tab w:val="right" w:pos="9026" w:leader="dot"/>
-            </w:tabs>
-            <w:rPr/>
-          </w:pPr>
-          <w:hyperlink w:anchor="__RefHeading___Toc1745_4281393890">
-            <w:r>
-              <w:rPr>
-                <w:webHidden/>
-                <w:rStyle w:val="IndexLink"/>
-              </w:rPr>
-              <w:t>2.4.3 3.3 Output configuration</w:t>
+              <w:t>3 UC2 Make Your Website Docs Available Offline</w:t>
               <w:tab/>
               <w:t>6</w:t>
-            </w:r>
-          </w:hyperlink>
-        </w:p>
-        <w:p>
-          <w:pPr>
-            <w:pStyle w:val="Contents3"/>
-            <w:tabs>
-              <w:tab w:val="clear" w:pos="720"/>
-              <w:tab w:val="right" w:pos="9026" w:leader="dot"/>
-            </w:tabs>
-            <w:rPr/>
-          </w:pPr>
-          <w:hyperlink w:anchor="__RefHeading___Toc1747_4281393890">
-            <w:r>
-              <w:rPr>
-                <w:webHidden/>
-                <w:rStyle w:val="IndexLink"/>
-              </w:rPr>
-              <w:t>2.4.4 3.4 Multiline messages management</w:t>
-              <w:tab/>
-              <w:t>6</w:t>
-            </w:r>
-          </w:hyperlink>
-        </w:p>
-        <w:p>
-          <w:pPr>
-            <w:pStyle w:val="Contents4"/>
-            <w:tabs>
-              <w:tab w:val="clear" w:pos="720"/>
-              <w:tab w:val="right" w:pos="9026" w:leader="dot"/>
-            </w:tabs>
-            <w:rPr/>
-          </w:pPr>
-          <w:hyperlink w:anchor="__RefHeading___Toc1749_4281393890">
-            <w:r>
-              <w:rPr>
-                <w:webHidden/>
-                <w:rStyle w:val="IndexLink"/>
-              </w:rPr>
-              <w:t>2.4.4.1 3.4.1 Configuration options</w:t>
-              <w:tab/>
-              <w:t>6</w:t>
-            </w:r>
-          </w:hyperlink>
-        </w:p>
-        <w:p>
-          <w:pPr>
-            <w:pStyle w:val="Contents3"/>
-            <w:tabs>
-              <w:tab w:val="clear" w:pos="720"/>
-              <w:tab w:val="right" w:pos="9026" w:leader="dot"/>
-            </w:tabs>
-            <w:rPr/>
-          </w:pPr>
-          <w:hyperlink w:anchor="__RefHeading___Toc1751_4281393890">
-            <w:r>
-              <w:rPr>
-                <w:webHidden/>
-                <w:rStyle w:val="IndexLink"/>
-              </w:rPr>
-              <w:t>2.4.5 3.5 Filter and enhance the exported data</w:t>
-              <w:tab/>
-              <w:t>6</w:t>
-            </w:r>
-          </w:hyperlink>
-        </w:p>
-        <w:p>
-          <w:pPr>
-            <w:pStyle w:val="Contents4"/>
-            <w:tabs>
-              <w:tab w:val="clear" w:pos="720"/>
-              <w:tab w:val="right" w:pos="9026" w:leader="dot"/>
-            </w:tabs>
-            <w:rPr/>
-          </w:pPr>
-          <w:hyperlink w:anchor="__RefHeading___Toc1753_4281393890">
-            <w:r>
-              <w:rPr>
-                <w:webHidden/>
-                <w:rStyle w:val="IndexLink"/>
-              </w:rPr>
-              <w:t>2.4.5.1 3.5.1 Processors</w:t>
-              <w:tab/>
-              <w:t>6</w:t>
-            </w:r>
-          </w:hyperlink>
-        </w:p>
-        <w:p>
-          <w:pPr>
-            <w:pStyle w:val="Contents3"/>
-            <w:tabs>
-              <w:tab w:val="clear" w:pos="720"/>
-              <w:tab w:val="right" w:pos="9026" w:leader="dot"/>
-            </w:tabs>
-            <w:rPr/>
-          </w:pPr>
-          <w:hyperlink w:anchor="__RefHeading___Toc1755_4281393890">
-            <w:r>
-              <w:rPr>
-                <w:webHidden/>
-                <w:rStyle w:val="IndexLink"/>
-              </w:rPr>
-              <w:t>2.4.6 3.6 Other configurations</w:t>
-              <w:tab/>
-              <w:t>7</w:t>
-            </w:r>
-          </w:hyperlink>
-        </w:p>
-        <w:p>
-          <w:pPr>
-            <w:pStyle w:val="Contents2"/>
-            <w:tabs>
-              <w:tab w:val="clear" w:pos="720"/>
-              <w:tab w:val="right" w:pos="9026" w:leader="dot"/>
-            </w:tabs>
-            <w:rPr/>
-          </w:pPr>
-          <w:hyperlink w:anchor="__RefHeading___Toc1757_4281393890">
-            <w:r>
-              <w:rPr>
-                <w:webHidden/>
-                <w:rStyle w:val="IndexLink"/>
-              </w:rPr>
-              <w:t>2.5 4.0 Running filebeat</w:t>
-              <w:tab/>
-              <w:t>7</w:t>
-            </w:r>
-          </w:hyperlink>
-        </w:p>
-        <w:p>
-          <w:pPr>
-            <w:pStyle w:val="Contents3"/>
-            <w:tabs>
-              <w:tab w:val="clear" w:pos="720"/>
-              <w:tab w:val="right" w:pos="9026" w:leader="dot"/>
-            </w:tabs>
-            <w:rPr/>
-          </w:pPr>
-          <w:hyperlink w:anchor="__RefHeading___Toc1759_4281393890">
-            <w:r>
-              <w:rPr>
-                <w:webHidden/>
-                <w:rStyle w:val="IndexLink"/>
-              </w:rPr>
-              <w:t>2.5.1 4.1 Command line</w:t>
-              <w:tab/>
-              <w:t>7</w:t>
-            </w:r>
-          </w:hyperlink>
-        </w:p>
-        <w:p>
-          <w:pPr>
-            <w:pStyle w:val="Contents3"/>
-            <w:tabs>
-              <w:tab w:val="clear" w:pos="720"/>
-              <w:tab w:val="right" w:pos="9026" w:leader="dot"/>
-            </w:tabs>
-            <w:rPr/>
-          </w:pPr>
-          <w:hyperlink w:anchor="__RefHeading___Toc1761_4281393890">
-            <w:r>
-              <w:rPr>
-                <w:webHidden/>
-                <w:rStyle w:val="IndexLink"/>
-              </w:rPr>
-              <w:t>2.5.2 4.2 Running filebeat on docker</w:t>
-              <w:tab/>
-              <w:t>7</w:t>
-            </w:r>
-          </w:hyperlink>
-        </w:p>
-        <w:p>
-          <w:pPr>
-            <w:pStyle w:val="Contents4"/>
-            <w:tabs>
-              <w:tab w:val="clear" w:pos="720"/>
-              <w:tab w:val="right" w:pos="9026" w:leader="dot"/>
-            </w:tabs>
-            <w:rPr/>
-          </w:pPr>
-          <w:hyperlink w:anchor="__RefHeading___Toc1763_4281393890">
-            <w:r>
-              <w:rPr>
-                <w:webHidden/>
-                <w:rStyle w:val="IndexLink"/>
-              </w:rPr>
-              <w:t>2.5.2.1 4.2.1 Pulling the image</w:t>
-              <w:tab/>
-              <w:t>7</w:t>
-            </w:r>
-          </w:hyperlink>
-        </w:p>
-        <w:p>
-          <w:pPr>
-            <w:pStyle w:val="Contents4"/>
-            <w:tabs>
-              <w:tab w:val="clear" w:pos="720"/>
-              <w:tab w:val="right" w:pos="9026" w:leader="dot"/>
-            </w:tabs>
-            <w:rPr/>
-          </w:pPr>
-          <w:hyperlink w:anchor="__RefHeading___Toc1765_4281393890">
-            <w:r>
-              <w:rPr>
-                <w:webHidden/>
-                <w:rStyle w:val="IndexLink"/>
-              </w:rPr>
-              <w:t>2.5.2.2 4.2.2 Configure filebeat on docker</w:t>
-              <w:tab/>
-              <w:t>7</w:t>
-            </w:r>
-          </w:hyperlink>
-        </w:p>
-        <w:p>
-          <w:pPr>
-            <w:pStyle w:val="Contents5"/>
-            <w:tabs>
-              <w:tab w:val="clear" w:pos="720"/>
-              <w:tab w:val="right" w:pos="9026" w:leader="dot"/>
-            </w:tabs>
-            <w:rPr/>
-          </w:pPr>
-          <w:hyperlink w:anchor="__RefHeading___Toc1767_4281393890">
-            <w:r>
-              <w:rPr>
-                <w:webHidden/>
-                <w:rStyle w:val="IndexLink"/>
-              </w:rPr>
-              <w:t>2.5.2.2.1 4.2.2.1</w:t>
-              <w:tab/>
-              <w:t>7</w:t>
-            </w:r>
-          </w:hyperlink>
-        </w:p>
-        <w:p>
-          <w:pPr>
-            <w:pStyle w:val="Contents5"/>
-            <w:tabs>
-              <w:tab w:val="clear" w:pos="720"/>
-              <w:tab w:val="right" w:pos="9026" w:leader="dot"/>
-            </w:tabs>
-            <w:rPr/>
-          </w:pPr>
-          <w:hyperlink w:anchor="__RefHeading___Toc1769_4281393890">
-            <w:r>
-              <w:rPr>
-                <w:webHidden/>
-                <w:rStyle w:val="IndexLink"/>
-              </w:rPr>
-              <w:t>2.5.2.2.2 4.2.2.2 Custom image configuration</w:t>
-              <w:tab/>
-              <w:t>7</w:t>
             </w:r>
           </w:hyperlink>
           <w:r>
@@ -1844,7 +1445,7 @@
         <w:jc w:val="both"/>
         <w:rPr/>
       </w:pPr>
-      <w:bookmarkStart w:id="0" w:name="__RefHeading___Toc1723_4281393890"/>
+      <w:bookmarkStart w:id="0" w:name="__RefHeading___Toc1621_4012265278"/>
       <w:bookmarkStart w:id="1" w:name="_Toc65573426"/>
       <w:bookmarkStart w:id="2" w:name="_Toc63361676"/>
       <w:bookmarkStart w:id="3" w:name="_Toc360607553"/>
@@ -1862,7 +1463,7 @@
         <w:pStyle w:val="Heading2"/>
         <w:rPr/>
       </w:pPr>
-      <w:bookmarkStart w:id="4" w:name="__RefHeading___Toc1725_4281393890"/>
+      <w:bookmarkStart w:id="4" w:name="__RefHeading___Toc1623_4012265278"/>
       <w:bookmarkStart w:id="5" w:name="_Toc65573427"/>
       <w:bookmarkStart w:id="6" w:name="_Toc63361677"/>
       <w:bookmarkStart w:id="7" w:name="_Toc360607554"/>
@@ -2848,12 +2449,12 @@
         <w:pStyle w:val="Heading1"/>
         <w:rPr/>
       </w:pPr>
-      <w:bookmarkStart w:id="15" w:name="__RefHeading___Toc1727_4281393890"/>
-      <w:bookmarkStart w:id="16" w:name="_Toc16340448381851438707572434"/>
+      <w:bookmarkStart w:id="15" w:name="__RefHeading___Toc1625_4012265278"/>
+      <w:bookmarkStart w:id="16" w:name="_Toc16342012870254566571826914"/>
       <w:bookmarkEnd w:id="15"/>
       <w:r>
         <w:rPr/>
-        <w:t>Filebeat</w:t>
+        <w:t xml:space="preserve">markdown ekstenzija  </w:t>
       </w:r>
       <w:bookmarkEnd w:id="16"/>
     </w:p>
@@ -2862,273 +2463,28 @@
         <w:pStyle w:val="Heading2"/>
         <w:rPr/>
       </w:pPr>
-      <w:bookmarkStart w:id="17" w:name="__RefHeading___Toc1729_4281393890"/>
-      <w:bookmarkStart w:id="18" w:name="_Toc1634044838229442847067257"/>
+      <w:bookmarkStart w:id="17" w:name="__RefHeading___Toc1627_4012265278"/>
+      <w:bookmarkStart w:id="18" w:name="_Toc16342012870548593307801929"/>
       <w:bookmarkEnd w:id="17"/>
       <w:r>
         <w:rPr/>
-        <w:t xml:space="preserve">Filebeat  </w:t>
+        <w:t xml:space="preserve">drugi heading  </w:t>
       </w:r>
       <w:bookmarkEnd w:id="18"/>
     </w:p>
     <w:p>
       <w:pPr>
-        <w:pStyle w:val="Normal"/>
-        <w:rPr/>
-      </w:pPr>
-      <w:r>
-        <w:rPr/>
-        <w:t>Filebeat is a lightweight shipper for forwarding and centralizing log data. Filebeat monitors the log files or locations that you specify, collects log events, and forwards them either to Elasticsearch or Logstash for indexing.</w:t>
-      </w:r>
-    </w:p>
-    <w:p>
-      <w:pPr>
-        <w:pStyle w:val="Heading2"/>
-        <w:rPr/>
-      </w:pPr>
-      <w:bookmarkStart w:id="19" w:name="__RefHeading___Toc1731_4281393890"/>
-      <w:bookmarkStart w:id="20" w:name="_Toc16340448382693479188105735"/>
+        <w:pStyle w:val="Heading1"/>
+        <w:rPr/>
+      </w:pPr>
+      <w:bookmarkStart w:id="19" w:name="__RefHeading___Toc1629_4012265278"/>
+      <w:bookmarkStart w:id="20" w:name="_Toc163420128709210029986372"/>
       <w:bookmarkEnd w:id="19"/>
       <w:r>
         <w:rPr/>
-        <w:t xml:space="preserve">1.0 Installing filebeat  </w:t>
+        <w:t>UC2 Make Your Website Docs Available Offline</w:t>
       </w:r>
       <w:bookmarkEnd w:id="20"/>
-    </w:p>
-    <w:p>
-      <w:pPr>
-        <w:pStyle w:val="Normal"/>
-        <w:rPr/>
-      </w:pPr>
-      <w:r>
-        <w:rPr/>
-        <w:t>To download and install Filebeat, use the commands that work with your system.</w:t>
-      </w:r>
-    </w:p>
-    <w:p>
-      <w:pPr>
-        <w:pStyle w:val="PCCode"/>
-        <w:rPr/>
-      </w:pPr>
-      <w:r>
-        <w:rPr/>
-        <w:t>curl -L -O https://artifacts.elastic.co/downloads/beats/filebeat/filebeat-7.5.0-amd64.deb sudo dpkg -i filebeat-7.5.0-amd64.deb</w:t>
-      </w:r>
-    </w:p>
-    <w:p>
-      <w:pPr>
-        <w:pStyle w:val="Normal"/>
-        <w:rPr/>
-      </w:pPr>
-      <w:r>
-        <w:rPr/>
-        <w:t xml:space="preserve">for other download options visit </w:t>
-      </w:r>
-      <w:hyperlink r:id="rId2">
-        <w:r>
-          <w:rPr>
-            <w:rStyle w:val="InternetLink"/>
-          </w:rPr>
-          <w:t>this</w:t>
-        </w:r>
-      </w:hyperlink>
-      <w:r>
-        <w:rPr/>
-        <w:t xml:space="preserve"> page.</w:t>
-      </w:r>
-    </w:p>
-    <w:p>
-      <w:pPr>
-        <w:pStyle w:val="Heading2"/>
-        <w:rPr/>
-      </w:pPr>
-      <w:bookmarkStart w:id="21" w:name="__RefHeading___Toc1733_4281393890"/>
-      <w:bookmarkStart w:id="22" w:name="_Toc16340448383165160273488607"/>
-      <w:bookmarkEnd w:id="21"/>
-      <w:r>
-        <w:rPr/>
-        <w:t xml:space="preserve">2.0 How filebeat works  </w:t>
-      </w:r>
-      <w:bookmarkEnd w:id="22"/>
-    </w:p>
-    <w:p>
-      <w:pPr>
-        <w:pStyle w:val="Normal"/>
-        <w:rPr/>
-      </w:pPr>
-      <w:r>
-        <w:rPr/>
-        <w:t>Filebeat consists of two main components: inputs and harvesters.</w:t>
-      </w:r>
-    </w:p>
-    <w:p>
-      <w:pPr>
-        <w:pStyle w:val="Heading3"/>
-        <w:rPr/>
-      </w:pPr>
-      <w:bookmarkStart w:id="23" w:name="__RefHeading___Toc1735_4281393890"/>
-      <w:bookmarkStart w:id="24" w:name="_Toc16340448383526366552943041"/>
-      <w:bookmarkEnd w:id="23"/>
-      <w:r>
-        <w:rPr/>
-        <w:t xml:space="preserve">2.1 What is a harvester  </w:t>
-      </w:r>
-      <w:bookmarkEnd w:id="24"/>
-    </w:p>
-    <w:p>
-      <w:pPr>
-        <w:pStyle w:val="Normal"/>
-        <w:rPr/>
-      </w:pPr>
-      <w:r>
-        <w:rPr/>
-        <w:t>A harvester is responsible for reading the content of a single file. One harvester is started for each file and it reads the file, line by line, then sends the content to output. The harvester is responsible for opening and closing the file, which means that the file descriptor remains open while the harvester is running. If a file is removed or renamed while it's being harvested, Filebeat continues to read the file.</w:t>
-      </w:r>
-    </w:p>
-    <w:p>
-      <w:pPr>
-        <w:pStyle w:val="Heading3"/>
-        <w:rPr/>
-      </w:pPr>
-      <w:bookmarkStart w:id="25" w:name="__RefHeading___Toc1737_4281393890"/>
-      <w:bookmarkStart w:id="26" w:name="_Toc16340448383906818050410655"/>
-      <w:bookmarkEnd w:id="25"/>
-      <w:r>
-        <w:rPr/>
-        <w:t xml:space="preserve">2.2 What is an input  </w:t>
-      </w:r>
-      <w:bookmarkEnd w:id="26"/>
-    </w:p>
-    <w:p>
-      <w:pPr>
-        <w:pStyle w:val="Normal"/>
-        <w:rPr/>
-      </w:pPr>
-      <w:r>
-        <w:rPr/>
-        <w:t xml:space="preserve">An input is responsible for managing the harvesters and finding all sources to read from. Filebeat currently supports several </w:t>
-      </w:r>
-      <w:r>
-        <w:fldChar w:fldCharType="begin"/>
-      </w:r>
-      <w:r>
-        <w:rPr>
-          <w:rStyle w:val="InternetLink"/>
-        </w:rPr>
-        <w:instrText> HYPERLINK "https://www.elastic.co/guide/en/beats/filebeat/current/configuration-filebeat-options.html" \l "filebeat-input-types"</w:instrText>
-      </w:r>
-      <w:r>
-        <w:rPr>
-          <w:rStyle w:val="InternetLink"/>
-        </w:rPr>
-        <w:fldChar w:fldCharType="separate"/>
-      </w:r>
-      <w:r>
-        <w:rPr>
-          <w:rStyle w:val="InternetLink"/>
-        </w:rPr>
-        <w:t>input</w:t>
-      </w:r>
-      <w:r>
-        <w:rPr>
-          <w:rStyle w:val="InternetLink"/>
-        </w:rPr>
-        <w:fldChar w:fldCharType="end"/>
-      </w:r>
-      <w:r>
-        <w:rPr/>
-        <w:t xml:space="preserve"> types. If the input type is log, input finds all files in the provided paths and starts a harvester for each file.</w:t>
-      </w:r>
-    </w:p>
-    <w:p>
-      <w:pPr>
-        <w:pStyle w:val="PCCode"/>
-        <w:rPr/>
-      </w:pPr>
-      <w:r>
-        <w:rPr/>
-        <w:t>filebeat.inputs: - type: log   paths:     - /var/log/*.log     - /var/path2/*.log</w:t>
-      </w:r>
-    </w:p>
-    <w:p>
-      <w:pPr>
-        <w:pStyle w:val="Normal"/>
-        <w:rPr/>
-      </w:pPr>
-      <w:r>
-        <w:rPr/>
-        <w:t xml:space="preserve">For more informations on how filebeat works visit </w:t>
-      </w:r>
-      <w:hyperlink r:id="rId3">
-        <w:r>
-          <w:rPr>
-            <w:rStyle w:val="InternetLink"/>
-          </w:rPr>
-          <w:t>this</w:t>
-        </w:r>
-      </w:hyperlink>
-      <w:r>
-        <w:rPr/>
-        <w:t xml:space="preserve"> page.</w:t>
-      </w:r>
-    </w:p>
-    <w:p>
-      <w:pPr>
-        <w:pStyle w:val="Heading2"/>
-        <w:rPr/>
-      </w:pPr>
-      <w:bookmarkStart w:id="27" w:name="__RefHeading___Toc1739_4281393890"/>
-      <w:bookmarkStart w:id="28" w:name="_Toc16340448384578998410681750"/>
-      <w:bookmarkEnd w:id="27"/>
-      <w:r>
-        <w:rPr/>
-        <w:t xml:space="preserve">3.0 Filebeat configuration  </w:t>
-      </w:r>
-      <w:bookmarkEnd w:id="28"/>
-    </w:p>
-    <w:p>
-      <w:pPr>
-        <w:pStyle w:val="Normal"/>
-        <w:rPr/>
-      </w:pPr>
-      <w:r>
-        <w:rPr/>
-        <w:t>To configure Filebeat, you need to edit the configuration file. The default configuration file is called filebeat.yml and should be located in /etc/filebeat/. There is also example configuration file in the same folder called filebeat.reference.yml.</w:t>
-      </w:r>
-    </w:p>
-    <w:p>
-      <w:pPr>
-        <w:pStyle w:val="Heading3"/>
-        <w:rPr/>
-      </w:pPr>
-      <w:bookmarkStart w:id="29" w:name="__RefHeading___Toc1741_4281393890"/>
-      <w:bookmarkStart w:id="30" w:name="_Toc16340448385222853928624721"/>
-      <w:bookmarkEnd w:id="29"/>
-      <w:r>
-        <w:rPr/>
-        <w:t xml:space="preserve">3.1 Specifying modules  </w:t>
-      </w:r>
-      <w:bookmarkEnd w:id="30"/>
-    </w:p>
-    <w:p>
-      <w:pPr>
-        <w:pStyle w:val="Normal"/>
-        <w:rPr/>
-      </w:pPr>
-      <w:r>
-        <w:rPr/>
-        <w:t>Using filebeat modules is optional.</w:t>
-      </w:r>
-    </w:p>
-    <w:p>
-      <w:pPr>
-        <w:pStyle w:val="Normal"/>
-        <w:rPr/>
-      </w:pPr>
-      <w:r>
-        <w:rPr/>
-        <w:t>Modules provide quick way to get started with processing log formats. They contain default configurations, elasticsearch pipeline definitions and kibana dashboards for a quick implementation. Modules can be enable in a few ways:</w:t>
-      </w:r>
     </w:p>
     <w:p>
       <w:pPr>
@@ -3141,7 +2497,7 @@
       </w:pPr>
       <w:r>
         <w:rPr/>
-        <w:t>Enable modules configs in the modules.d directory</w:t>
+        <w:t>Do you use some of the Jamstack Static Site Generators (SSG) - Jekyll, Hugo, Next.js, Gatsby etc?</w:t>
       </w:r>
     </w:p>
     <w:p>
@@ -3155,394 +2511,342 @@
       </w:pPr>
       <w:r>
         <w:rPr/>
-        <w:t>Enable modules when you run filebeat</w:t>
-      </w:r>
-    </w:p>
-    <w:p>
-      <w:pPr>
-        <w:pStyle w:val="PCBulletList"/>
+        <w:t>Do you you think is cool to make your wesite content available offline?</w:t>
+      </w:r>
+    </w:p>
+    <w:p>
+      <w:pPr>
+        <w:pStyle w:val="Normal"/>
+        <w:rPr/>
+      </w:pPr>
+      <w:r>
+        <w:rPr/>
+        <w:t>If answers are: yes, yes respectively, you are at the right place.</w:t>
+      </w:r>
+    </w:p>
+    <w:p>
+      <w:pPr>
+        <w:pStyle w:val="Normal"/>
+        <w:rPr/>
+      </w:pPr>
+      <w:r>
+        <w:rPr/>
+        <w:t>In this section we will explain the workflow on how you can keep using your favorite SSG and still make your website content available offline. The workflow is outlined in the following UML diagram:</w:t>
+      </w:r>
+    </w:p>
+    <w:p>
+      <w:pPr>
+        <w:pStyle w:val="Normal"/>
+        <w:rPr/>
+      </w:pPr>
+      <w:r>
+        <w:rPr/>
+      </w:r>
+    </w:p>
+    <w:p>
+      <w:pPr>
+        <w:pStyle w:val="PCNumberedList"/>
         <w:numPr>
           <w:ilvl w:val="0"/>
-          <w:numId w:val="5"/>
+          <w:numId w:val="8"/>
         </w:numPr>
         <w:rPr/>
       </w:pPr>
       <w:r>
         <w:rPr/>
-        <w:t>Enable module configs in the filebeat.yml file</w:t>
-      </w:r>
-    </w:p>
-    <w:p>
-      <w:pPr>
-        <w:pStyle w:val="Normal"/>
-        <w:rPr/>
-      </w:pPr>
-      <w:r>
-        <w:rPr/>
-        <w:t xml:space="preserve">For more information on each way visit </w:t>
-      </w:r>
-      <w:hyperlink r:id="rId4">
+        <w:t>Register (if not already done) and login to our application</w:t>
+      </w:r>
+    </w:p>
+    <w:p>
+      <w:pPr>
+        <w:pStyle w:val="PCNumberedList"/>
+        <w:numPr>
+          <w:ilvl w:val="0"/>
+          <w:numId w:val="6"/>
+        </w:numPr>
+        <w:rPr/>
+      </w:pPr>
+      <w:r>
+        <w:rPr/>
+        <w:t>Import a Git project where you have MarkDown based documentation.</w:t>
+      </w:r>
+    </w:p>
+    <w:p>
+      <w:pPr>
+        <w:pStyle w:val="PCNumberedList"/>
+        <w:numPr>
+          <w:ilvl w:val="0"/>
+          <w:numId w:val="6"/>
+        </w:numPr>
+        <w:rPr/>
+      </w:pPr>
+      <w:r>
+        <w:rPr/>
+        <w:t>Our application will connect to your repo and import it.</w:t>
+      </w:r>
+    </w:p>
+    <w:p>
+      <w:pPr>
+        <w:pStyle w:val="PCNumberedList"/>
+        <w:numPr>
+          <w:ilvl w:val="0"/>
+          <w:numId w:val="6"/>
+        </w:numPr>
+        <w:rPr/>
+      </w:pPr>
+      <w:r>
+        <w:rPr/>
+        <w:t xml:space="preserve">Upload your DOCX corporate template. For more details how to do it please check </w:t>
+      </w:r>
+      <w:hyperlink r:id="rId2" w:tgtFrame="Create DOCX Template">
         <w:r>
           <w:rPr>
             <w:rStyle w:val="InternetLink"/>
           </w:rPr>
-          <w:t>this</w:t>
+          <w:t>Create DOCX Template</w:t>
         </w:r>
       </w:hyperlink>
       <w:r>
         <w:rPr/>
-        <w:t xml:space="preserve"> page.</w:t>
-      </w:r>
-    </w:p>
-    <w:p>
-      <w:pPr>
-        <w:pStyle w:val="Heading3"/>
-        <w:rPr/>
-      </w:pPr>
-      <w:bookmarkStart w:id="31" w:name="__RefHeading___Toc1743_4281393890"/>
-      <w:bookmarkStart w:id="32" w:name="_Toc16340448385852904783353311"/>
-      <w:bookmarkEnd w:id="31"/>
-      <w:r>
-        <w:rPr/>
-        <w:t xml:space="preserve">3.2 Inputs configuration  </w:t>
-      </w:r>
-      <w:bookmarkEnd w:id="32"/>
-    </w:p>
-    <w:p>
-      <w:pPr>
-        <w:pStyle w:val="Normal"/>
-        <w:rPr/>
-      </w:pPr>
-      <w:r>
-        <w:rPr/>
-        <w:t>Another way of configuration is to manually configure inputs as oppose to enabling modules. To do so you specify list of inputs in the filebeat.inputs section of filebeat.yml file. Inputs specify how filebeat locates and processes input data.</w:t>
-      </w:r>
-    </w:p>
-    <w:p>
-      <w:pPr>
-        <w:pStyle w:val="PCCode"/>
-        <w:rPr/>
-      </w:pPr>
-      <w:r>
-        <w:rPr/>
-        <w:t>filebeat.inputs: - type: log   paths:     - /var/log/system.log     - /var/log/wifi.log - type: log   paths:     - "/var/log/apache2/*"   fields:     apache: true   fields_under_root: true</w:t>
-      </w:r>
-    </w:p>
-    <w:p>
-      <w:pPr>
-        <w:pStyle w:val="Normal"/>
-        <w:rPr/>
-      </w:pPr>
-      <w:r>
-        <w:rPr/>
-        <w:t xml:space="preserve">Multiple inputs can be used even if they are the same type. Filebeat supports many inputs. See all available </w:t>
-      </w:r>
-      <w:r>
-        <w:fldChar w:fldCharType="begin"/>
-      </w:r>
-      <w:r>
-        <w:rPr>
-          <w:rStyle w:val="InternetLink"/>
-        </w:rPr>
-        <w:instrText> HYPERLINK "https://www.elastic.co/guide/en/beats/filebeat/current/configuration-filebeat-options.html" \l "filebeat-input-types"</w:instrText>
-      </w:r>
-      <w:r>
-        <w:rPr>
-          <w:rStyle w:val="InternetLink"/>
-        </w:rPr>
-        <w:fldChar w:fldCharType="separate"/>
-      </w:r>
-      <w:r>
-        <w:rPr>
-          <w:rStyle w:val="InternetLink"/>
-        </w:rPr>
-        <w:t>here</w:t>
-      </w:r>
-      <w:r>
-        <w:rPr>
-          <w:rStyle w:val="InternetLink"/>
-        </w:rPr>
-        <w:fldChar w:fldCharType="end"/>
-      </w:r>
-      <w:r>
-        <w:rPr/>
         <w:t>.</w:t>
       </w:r>
     </w:p>
     <w:p>
       <w:pPr>
-        <w:pStyle w:val="Heading3"/>
-        <w:rPr/>
-      </w:pPr>
-      <w:bookmarkStart w:id="33" w:name="__RefHeading___Toc1745_4281393890"/>
-      <w:bookmarkStart w:id="34" w:name="_Toc163404483865015026119647"/>
-      <w:bookmarkEnd w:id="33"/>
-      <w:r>
-        <w:rPr/>
-        <w:t xml:space="preserve">3.3 Output configuration  </w:t>
-      </w:r>
-      <w:bookmarkEnd w:id="34"/>
-    </w:p>
-    <w:p>
-      <w:pPr>
-        <w:pStyle w:val="Normal"/>
-        <w:rPr/>
-      </w:pPr>
-      <w:r>
-        <w:rPr/>
-        <w:t>Output can be configured in an output section of a filebeat config file. Only one output can be defined. Filebeat supports a variety of outputs. Some of them are logstash and elasticsearch. Example of logstash output:</w:t>
-      </w:r>
-    </w:p>
-    <w:p>
-      <w:pPr>
-        <w:pStyle w:val="PCCode"/>
-        <w:rPr/>
-      </w:pPr>
-      <w:r>
-        <w:rPr/>
-        <w:t>output.logstash:   hosts: ["0.0.0.0:5044"]   ssl.enabled: true   ssl.certificate_authorities: ["/etc/logstash/logstash.crt"]</w:t>
-      </w:r>
-    </w:p>
-    <w:p>
-      <w:pPr>
-        <w:pStyle w:val="Normal"/>
-        <w:rPr/>
-      </w:pPr>
-      <w:r>
-        <w:rPr/>
-        <w:t xml:space="preserve">For more information about logstash output go </w:t>
-      </w:r>
-      <w:hyperlink r:id="rId5">
-        <w:r>
-          <w:rPr>
-            <w:rStyle w:val="InternetLink"/>
-          </w:rPr>
-          <w:t>here</w:t>
-        </w:r>
-      </w:hyperlink>
-      <w:r>
-        <w:rPr/>
-        <w:t xml:space="preserve"> or for more information on other output options go </w:t>
-      </w:r>
-      <w:hyperlink r:id="rId6">
-        <w:r>
-          <w:rPr>
-            <w:rStyle w:val="InternetLink"/>
-          </w:rPr>
-          <w:t>here</w:t>
-        </w:r>
-      </w:hyperlink>
-    </w:p>
-    <w:p>
-      <w:pPr>
-        <w:pStyle w:val="Heading3"/>
-        <w:rPr/>
-      </w:pPr>
-      <w:bookmarkStart w:id="35" w:name="__RefHeading___Toc1747_4281393890"/>
-      <w:bookmarkStart w:id="36" w:name="_Toc16340448387151800971590373"/>
-      <w:bookmarkEnd w:id="35"/>
-      <w:r>
-        <w:rPr/>
-        <w:t xml:space="preserve">3.4 Multiline messages management  </w:t>
-      </w:r>
-      <w:bookmarkEnd w:id="36"/>
-    </w:p>
-    <w:p>
-      <w:pPr>
-        <w:pStyle w:val="Normal"/>
-        <w:rPr/>
-      </w:pPr>
-      <w:r>
-        <w:rPr/>
-        <w:t>Log files that are processed can contain messages that span multiple lines of text such as java stack traces.</w:t>
-      </w:r>
-    </w:p>
-    <w:p>
-      <w:pPr>
-        <w:pStyle w:val="Heading4"/>
-        <w:rPr/>
-      </w:pPr>
-      <w:bookmarkStart w:id="37" w:name="__RefHeading___Toc1749_4281393890"/>
-      <w:bookmarkStart w:id="38" w:name="_Toc16340448387553590526738725"/>
-      <w:bookmarkEnd w:id="37"/>
-      <w:r>
-        <w:rPr/>
-        <w:t xml:space="preserve">3.4.1 Configuration options  </w:t>
-      </w:r>
-      <w:bookmarkEnd w:id="38"/>
-    </w:p>
-    <w:p>
-      <w:pPr>
-        <w:pStyle w:val="Normal"/>
-        <w:rPr/>
-      </w:pPr>
-      <w:r>
-        <w:rPr/>
-        <w:t>To handle these multiline events you need to configure multiline settings in the filebeat.yml config file. You can specify these options in the filebeat.inputs section of the config file. Here is the example:</w:t>
-      </w:r>
-    </w:p>
-    <w:p>
-      <w:pPr>
-        <w:pStyle w:val="PCCode"/>
-        <w:rPr/>
-      </w:pPr>
-      <w:r>
-        <w:rPr/>
-        <w:t>multiline.pattern: '^\[' multiline.negate: true multiline.match: after</w:t>
-      </w:r>
-    </w:p>
-    <w:p>
-      <w:pPr>
-        <w:pStyle w:val="Normal"/>
-        <w:rPr/>
-      </w:pPr>
-      <w:r>
-        <w:rPr/>
-        <w:t xml:space="preserve">In multiline.pattern is specified regexp pattern to match. Multiline.negates defines whether the pattern is negated and multiline.match specifies how filebeat combines matching lines into an event. The settings are "before" and "after" and behaviour depends on the value in negate option. For more info on multiline management visit </w:t>
-      </w:r>
-      <w:hyperlink r:id="rId7">
-        <w:r>
-          <w:rPr>
-            <w:rStyle w:val="InternetLink"/>
-          </w:rPr>
-          <w:t>this</w:t>
-        </w:r>
-      </w:hyperlink>
-      <w:r>
-        <w:rPr/>
-        <w:t xml:space="preserve"> page or for more multiline example </w:t>
-      </w:r>
-      <w:hyperlink r:id="rId8">
-        <w:r>
-          <w:rPr>
-            <w:rStyle w:val="InternetLink"/>
-          </w:rPr>
-          <w:t>this</w:t>
-        </w:r>
-      </w:hyperlink>
-      <w:r>
-        <w:rPr/>
-        <w:t xml:space="preserve"> page</w:t>
-      </w:r>
-    </w:p>
-    <w:p>
-      <w:pPr>
-        <w:pStyle w:val="Heading3"/>
-        <w:rPr/>
-      </w:pPr>
-      <w:bookmarkStart w:id="39" w:name="__RefHeading___Toc1751_4281393890"/>
-      <w:bookmarkStart w:id="40" w:name="_Toc16340448387872596567671758"/>
-      <w:bookmarkEnd w:id="39"/>
-      <w:r>
-        <w:rPr/>
-        <w:t xml:space="preserve">3.5 Filter and enhance the exported data  </w:t>
-      </w:r>
-      <w:bookmarkEnd w:id="40"/>
-    </w:p>
-    <w:p>
-      <w:pPr>
-        <w:pStyle w:val="Normal"/>
-        <w:rPr/>
-      </w:pPr>
-      <w:r>
-        <w:rPr/>
-        <w:t>In some cases there might be some sufficient data or some additional information needs to be included. Filebeat provides a couple of options for data modification. For each input can be specified to include or exclude certain files or lines. This is done by adding corresponding options to the filebeat.inputs section</w:t>
-      </w:r>
-    </w:p>
-    <w:p>
-      <w:pPr>
-        <w:pStyle w:val="PCCode"/>
-        <w:rPr/>
-      </w:pPr>
-      <w:r>
-        <w:rPr/>
-        <w:t>filebeat.inputs: - type: log   ...   exclude_files: ['\.gz$']   include_lines: ['^ERR', '^WARN']</w:t>
-      </w:r>
-    </w:p>
-    <w:p>
-      <w:pPr>
-        <w:pStyle w:val="Normal"/>
-        <w:rPr/>
-      </w:pPr>
-      <w:r>
-        <w:rPr/>
-        <w:t>The disadvantage of this approach is that you need to implement a configuration option for each filtering criteria that you need.</w:t>
-      </w:r>
-    </w:p>
-    <w:p>
-      <w:pPr>
-        <w:pStyle w:val="Normal"/>
-        <w:rPr/>
-      </w:pPr>
-      <w:r>
-        <w:rPr/>
-        <w:t>Another approach is to define processors to configure global processing across all data.</w:t>
-      </w:r>
-    </w:p>
-    <w:p>
-      <w:pPr>
-        <w:pStyle w:val="Heading4"/>
-        <w:rPr/>
-      </w:pPr>
-      <w:bookmarkStart w:id="41" w:name="__RefHeading___Toc1753_4281393890"/>
-      <w:bookmarkStart w:id="42" w:name="_Toc16340448388241388503011642"/>
-      <w:bookmarkEnd w:id="41"/>
-      <w:r>
-        <w:rPr/>
-        <w:t xml:space="preserve">3.5.1 Processors  </w:t>
-      </w:r>
-      <w:bookmarkEnd w:id="42"/>
-    </w:p>
-    <w:p>
-      <w:pPr>
-        <w:pStyle w:val="Normal"/>
-        <w:rPr/>
-      </w:pPr>
-      <w:r>
-        <w:rPr/>
-        <w:t>Processors are defined to process events before they are sent to the configure output. Processors can be used for:</w:t>
-      </w:r>
-    </w:p>
-    <w:p>
-      <w:pPr>
-        <w:pStyle w:val="PCBulletList"/>
+        <w:pStyle w:val="PCNumberedList"/>
         <w:numPr>
           <w:ilvl w:val="0"/>
-          <w:numId w:val="8"/>
+          <w:numId w:val="6"/>
         </w:numPr>
         <w:rPr/>
       </w:pPr>
       <w:r>
         <w:rPr/>
-        <w:t>reducing the number of exported fields</w:t>
-      </w:r>
-    </w:p>
-    <w:p>
-      <w:pPr>
-        <w:pStyle w:val="PCBulletList"/>
+        <w:t>Save your new doc in our application and push it to your Git repo.</w:t>
+      </w:r>
+    </w:p>
+    <w:p>
+      <w:pPr>
+        <w:pStyle w:val="PCNumberedList"/>
         <w:numPr>
           <w:ilvl w:val="0"/>
-          <w:numId w:val="9"/>
+          <w:numId w:val="6"/>
         </w:numPr>
         <w:rPr/>
       </w:pPr>
       <w:r>
         <w:rPr/>
-        <w:t>enhancing events with additional metadata</w:t>
-      </w:r>
-    </w:p>
-    <w:p>
-      <w:pPr>
-        <w:pStyle w:val="PCBulletList"/>
+        <w:t>Our App will autogenerate the DOCX structure from the SSG repo</w:t>
+      </w:r>
+    </w:p>
+    <w:p>
+      <w:pPr>
+        <w:pStyle w:val="PCNumberedList"/>
         <w:numPr>
           <w:ilvl w:val="0"/>
-          <w:numId w:val="10"/>
+          <w:numId w:val="6"/>
         </w:numPr>
         <w:rPr/>
       </w:pPr>
       <w:r>
         <w:rPr/>
-        <w:t>performing additional processing and decoding</w:t>
+        <w:t>Our App will push to your Git project uploaded DOCX template.</w:t>
+      </w:r>
+    </w:p>
+    <w:p>
+      <w:pPr>
+        <w:pStyle w:val="PCNumberedList"/>
+        <w:numPr>
+          <w:ilvl w:val="0"/>
+          <w:numId w:val="6"/>
+        </w:numPr>
+        <w:rPr/>
+      </w:pPr>
+      <w:r>
+        <w:rPr/>
+        <w:t>Our App will push to your Git project created DOCX structure (Table of Content).</w:t>
+      </w:r>
+    </w:p>
+    <w:p>
+      <w:pPr>
+        <w:pStyle w:val="PCNumberedList"/>
+        <w:numPr>
+          <w:ilvl w:val="0"/>
+          <w:numId w:val="6"/>
+        </w:numPr>
+        <w:rPr/>
+      </w:pPr>
+      <w:r>
+        <w:rPr/>
+        <w:t>Our App will push to your Git project new updated DOCX and PDF documents.</w:t>
+      </w:r>
+    </w:p>
+    <w:p>
+      <w:pPr>
+        <w:pStyle w:val="PCNumberedList"/>
+        <w:numPr>
+          <w:ilvl w:val="0"/>
+          <w:numId w:val="6"/>
+        </w:numPr>
+        <w:rPr/>
+      </w:pPr>
+      <w:r>
+        <w:rPr/>
+        <w:t>[If Using Git for Updates][If Updating the Content] You can update the content and commit the change to your repo.</w:t>
+      </w:r>
+    </w:p>
+    <w:p>
+      <w:pPr>
+        <w:pStyle w:val="PCNumberedList"/>
+        <w:numPr>
+          <w:ilvl w:val="0"/>
+          <w:numId w:val="6"/>
+        </w:numPr>
+        <w:rPr/>
+      </w:pPr>
+      <w:r>
+        <w:rPr/>
+        <w:t>Your repo through webhook service will notify our App about the change.</w:t>
+      </w:r>
+    </w:p>
+    <w:p>
+      <w:pPr>
+        <w:pStyle w:val="PCNumberedList"/>
+        <w:numPr>
+          <w:ilvl w:val="0"/>
+          <w:numId w:val="6"/>
+        </w:numPr>
+        <w:rPr/>
+      </w:pPr>
+      <w:r>
+        <w:rPr/>
+        <w:t>Our App will autogenerate updated DOCX and PDF.</w:t>
+      </w:r>
+    </w:p>
+    <w:p>
+      <w:pPr>
+        <w:pStyle w:val="PCNumberedList"/>
+        <w:numPr>
+          <w:ilvl w:val="0"/>
+          <w:numId w:val="6"/>
+        </w:numPr>
+        <w:rPr/>
+      </w:pPr>
+      <w:r>
+        <w:rPr/>
+        <w:t>Our App will push to your Git project new updated DOCX and PDF documents.</w:t>
+      </w:r>
+    </w:p>
+    <w:p>
+      <w:pPr>
+        <w:pStyle w:val="PCNumberedList"/>
+        <w:numPr>
+          <w:ilvl w:val="0"/>
+          <w:numId w:val="6"/>
+        </w:numPr>
+        <w:rPr/>
+      </w:pPr>
+      <w:r>
+        <w:rPr/>
+        <w:t>[If Changing DOCX Template] You can update the DOCX Template and commit the change to your repo.</w:t>
+      </w:r>
+    </w:p>
+    <w:p>
+      <w:pPr>
+        <w:pStyle w:val="PCNumberedList"/>
+        <w:numPr>
+          <w:ilvl w:val="0"/>
+          <w:numId w:val="6"/>
+        </w:numPr>
+        <w:rPr/>
+      </w:pPr>
+      <w:r>
+        <w:rPr/>
+        <w:t>Your repo through webhook service will notify our App about the new Template.</w:t>
+      </w:r>
+    </w:p>
+    <w:p>
+      <w:pPr>
+        <w:pStyle w:val="PCNumberedList"/>
+        <w:numPr>
+          <w:ilvl w:val="0"/>
+          <w:numId w:val="6"/>
+        </w:numPr>
+        <w:rPr/>
+      </w:pPr>
+      <w:r>
+        <w:rPr/>
+        <w:t>Our App will autogenerate updated DOCX and PDF.</w:t>
+      </w:r>
+    </w:p>
+    <w:p>
+      <w:pPr>
+        <w:pStyle w:val="PCNumberedList"/>
+        <w:numPr>
+          <w:ilvl w:val="0"/>
+          <w:numId w:val="6"/>
+        </w:numPr>
+        <w:rPr/>
+      </w:pPr>
+      <w:r>
+        <w:rPr/>
+        <w:t>Our App will push to your Git project new updated DOCX and PDF documents.</w:t>
+      </w:r>
+    </w:p>
+    <w:p>
+      <w:pPr>
+        <w:pStyle w:val="PCNumberedList"/>
+        <w:numPr>
+          <w:ilvl w:val="0"/>
+          <w:numId w:val="6"/>
+        </w:numPr>
+        <w:rPr/>
+      </w:pPr>
+      <w:r>
+        <w:rPr/>
+        <w:t>[If Changing Table of Content] You can update the Content structure and commit the change to your repo. There are different possibilities: add/remove chapters/ .md docs, change order/heading level</w:t>
+      </w:r>
+    </w:p>
+    <w:p>
+      <w:pPr>
+        <w:pStyle w:val="PCNumberedList"/>
+        <w:numPr>
+          <w:ilvl w:val="0"/>
+          <w:numId w:val="6"/>
+        </w:numPr>
+        <w:rPr/>
+      </w:pPr>
+      <w:r>
+        <w:rPr/>
+        <w:t>Your repo through webhook service will notify our App about the new Table of Content.</w:t>
+      </w:r>
+    </w:p>
+    <w:p>
+      <w:pPr>
+        <w:pStyle w:val="PCNumberedList"/>
+        <w:numPr>
+          <w:ilvl w:val="0"/>
+          <w:numId w:val="6"/>
+        </w:numPr>
+        <w:rPr/>
+      </w:pPr>
+      <w:r>
+        <w:rPr/>
+        <w:t>Our App will autogenerate updated DOCX and PDF.</w:t>
+      </w:r>
+    </w:p>
+    <w:p>
+      <w:pPr>
+        <w:pStyle w:val="PCNumberedList"/>
+        <w:numPr>
+          <w:ilvl w:val="0"/>
+          <w:numId w:val="6"/>
+        </w:numPr>
+        <w:rPr/>
+      </w:pPr>
+      <w:r>
+        <w:rPr/>
+        <w:t>Our App will push to your Git project new updated DOCX and PDF documents.</w:t>
       </w:r>
     </w:p>
     <w:p>
@@ -3552,17 +2856,7 @@
       </w:pPr>
       <w:r>
         <w:rPr/>
-        <w:t>Each processor receives an event, applies action and returns the event. If there is multiple processors defined they are executed in order they are defined. Some of the processors that can be used are drop_event and json decode. Examples:</w:t>
-      </w:r>
-    </w:p>
-    <w:p>
-      <w:pPr>
-        <w:pStyle w:val="PCCode"/>
-        <w:rPr/>
-      </w:pPr>
-      <w:r>
-        <w:rPr/>
-        <w:t>processors:  - drop_event:      when:         regexp:            message: "^DBG:"</w:t>
+        <w:t>If using PuzzlesCloud for Updates</w:t>
       </w:r>
     </w:p>
     <w:p>
@@ -3572,315 +2866,7 @@
       </w:pPr>
       <w:r>
         <w:rPr/>
-        <w:t xml:space="preserve">Full list of processors and their definitions can be found </w:t>
-      </w:r>
-      <w:hyperlink r:id="rId9">
-        <w:r>
-          <w:rPr>
-            <w:rStyle w:val="InternetLink"/>
-          </w:rPr>
-          <w:t>here</w:t>
-        </w:r>
-      </w:hyperlink>
-      <w:r>
-        <w:rPr/>
-        <w:t>.</w:t>
-      </w:r>
-    </w:p>
-    <w:p>
-      <w:pPr>
-        <w:pStyle w:val="Heading3"/>
-        <w:rPr/>
-      </w:pPr>
-      <w:bookmarkStart w:id="43" w:name="__RefHeading___Toc1755_4281393890"/>
-      <w:bookmarkStart w:id="44" w:name="_Toc16340448388582790399100533"/>
-      <w:bookmarkEnd w:id="43"/>
-      <w:r>
-        <w:rPr/>
-        <w:t xml:space="preserve">3.6 Other configurations  </w:t>
-      </w:r>
-      <w:bookmarkEnd w:id="44"/>
-    </w:p>
-    <w:p>
-      <w:pPr>
-        <w:pStyle w:val="Normal"/>
-        <w:rPr/>
-      </w:pPr>
-      <w:r>
-        <w:rPr/>
-        <w:t xml:space="preserve">There is a lot more configuration that can be done. Some of it include specifying SSL or general settings, loading external configuration files and much more. See full list </w:t>
-      </w:r>
-      <w:hyperlink r:id="rId10">
-        <w:r>
-          <w:rPr>
-            <w:rStyle w:val="InternetLink"/>
-          </w:rPr>
-          <w:t>here</w:t>
-        </w:r>
-      </w:hyperlink>
-      <w:r>
-        <w:rPr/>
-        <w:t>.</w:t>
-      </w:r>
-    </w:p>
-    <w:p>
-      <w:pPr>
-        <w:pStyle w:val="Heading2"/>
-        <w:rPr/>
-      </w:pPr>
-      <w:bookmarkStart w:id="45" w:name="__RefHeading___Toc1757_4281393890"/>
-      <w:bookmarkStart w:id="46" w:name="_Toc16340448388898658233313415"/>
-      <w:bookmarkEnd w:id="45"/>
-      <w:r>
-        <w:rPr/>
-        <w:t xml:space="preserve">4.0 Running filebeat  </w:t>
-      </w:r>
-      <w:bookmarkEnd w:id="46"/>
-    </w:p>
-    <w:p>
-      <w:pPr>
-        <w:pStyle w:val="Heading3"/>
-        <w:rPr/>
-      </w:pPr>
-      <w:bookmarkStart w:id="47" w:name="__RefHeading___Toc1759_4281393890"/>
-      <w:bookmarkStart w:id="48" w:name="_Toc16340448389287668858761716"/>
-      <w:bookmarkEnd w:id="47"/>
-      <w:r>
-        <w:rPr/>
-        <w:t xml:space="preserve">4.1 Command line  </w:t>
-      </w:r>
-      <w:bookmarkEnd w:id="48"/>
-    </w:p>
-    <w:p>
-      <w:pPr>
-        <w:pStyle w:val="Normal"/>
-        <w:rPr/>
-      </w:pPr>
-      <w:r>
-        <w:rPr/>
-        <w:t>Filebeat can be run from command line with following command</w:t>
-      </w:r>
-    </w:p>
-    <w:p>
-      <w:pPr>
-        <w:pStyle w:val="PCCode"/>
-        <w:rPr/>
-      </w:pPr>
-      <w:r>
-        <w:rPr/>
-        <w:t>filebeat run -e</w:t>
-      </w:r>
-    </w:p>
-    <w:p>
-      <w:pPr>
-        <w:pStyle w:val="Normal"/>
-        <w:rPr/>
-      </w:pPr>
-      <w:r>
-        <w:rPr/>
-        <w:t>or</w:t>
-      </w:r>
-    </w:p>
-    <w:p>
-      <w:pPr>
-        <w:pStyle w:val="PCCode"/>
-        <w:rPr/>
-      </w:pPr>
-      <w:r>
-        <w:rPr/>
-        <w:t>filebeat -e</w:t>
-      </w:r>
-    </w:p>
-    <w:p>
-      <w:pPr>
-        <w:pStyle w:val="Normal"/>
-        <w:rPr/>
-      </w:pPr>
-      <w:r>
-        <w:rPr/>
-        <w:t>It could also be run as a service</w:t>
-      </w:r>
-    </w:p>
-    <w:p>
-      <w:pPr>
-        <w:pStyle w:val="PCCode"/>
-        <w:rPr/>
-      </w:pPr>
-      <w:r>
-        <w:rPr/>
-        <w:t>service filebeat start</w:t>
-      </w:r>
-    </w:p>
-    <w:p>
-      <w:pPr>
-        <w:pStyle w:val="Normal"/>
-        <w:rPr/>
-      </w:pPr>
-      <w:r>
-        <w:rPr/>
-        <w:t xml:space="preserve">For all filebeat commands visit </w:t>
-      </w:r>
-      <w:hyperlink r:id="rId11">
-        <w:r>
-          <w:rPr>
-            <w:rStyle w:val="InternetLink"/>
-          </w:rPr>
-          <w:t>this</w:t>
-        </w:r>
-      </w:hyperlink>
-      <w:r>
-        <w:rPr/>
-        <w:t xml:space="preserve"> page.</w:t>
-      </w:r>
-    </w:p>
-    <w:p>
-      <w:pPr>
-        <w:pStyle w:val="Heading3"/>
-        <w:rPr/>
-      </w:pPr>
-      <w:bookmarkStart w:id="49" w:name="__RefHeading___Toc1761_4281393890"/>
-      <w:bookmarkStart w:id="50" w:name="_Toc16340448389834701264989944"/>
-      <w:bookmarkEnd w:id="49"/>
-      <w:r>
-        <w:rPr/>
-        <w:t xml:space="preserve">4.2 Running filebeat on docker  </w:t>
-      </w:r>
-      <w:bookmarkEnd w:id="50"/>
-    </w:p>
-    <w:p>
-      <w:pPr>
-        <w:pStyle w:val="Normal"/>
-        <w:rPr/>
-      </w:pPr>
-      <w:r>
-        <w:rPr/>
-        <w:t>Docker images for Filebeat are available from the Elastic Docker registry.</w:t>
-      </w:r>
-    </w:p>
-    <w:p>
-      <w:pPr>
-        <w:pStyle w:val="Heading4"/>
-        <w:rPr/>
-      </w:pPr>
-      <w:bookmarkStart w:id="51" w:name="__RefHeading___Toc1763_4281393890"/>
-      <w:bookmarkStart w:id="52" w:name="_Toc16340448390238566429273305"/>
-      <w:bookmarkEnd w:id="51"/>
-      <w:r>
-        <w:rPr/>
-        <w:t xml:space="preserve">4.2.1 Pulling the image  </w:t>
-      </w:r>
-      <w:bookmarkEnd w:id="52"/>
-    </w:p>
-    <w:p>
-      <w:pPr>
-        <w:pStyle w:val="Normal"/>
-        <w:rPr/>
-      </w:pPr>
-      <w:r>
-        <w:rPr/>
-        <w:t>Filebeat docker image can be obtained with docker pull command:</w:t>
-      </w:r>
-    </w:p>
-    <w:p>
-      <w:pPr>
-        <w:pStyle w:val="PCCode"/>
-        <w:rPr/>
-      </w:pPr>
-      <w:r>
-        <w:rPr/>
-        <w:t>docker pull docker.elastic.co/beats/filebeat:7.5.0</w:t>
-      </w:r>
-    </w:p>
-    <w:p>
-      <w:pPr>
-        <w:pStyle w:val="Heading4"/>
-        <w:rPr/>
-      </w:pPr>
-      <w:bookmarkStart w:id="53" w:name="__RefHeading___Toc1765_4281393890"/>
-      <w:bookmarkStart w:id="54" w:name="_Toc1634044839060400726817491"/>
-      <w:bookmarkEnd w:id="53"/>
-      <w:r>
-        <w:rPr/>
-        <w:t xml:space="preserve">4.2.2 Configure filebeat on docker  </w:t>
-      </w:r>
-      <w:bookmarkEnd w:id="54"/>
-    </w:p>
-    <w:p>
-      <w:pPr>
-        <w:pStyle w:val="Normal"/>
-        <w:rPr/>
-      </w:pPr>
-      <w:r>
-        <w:rPr/>
-        <w:t>Configuration can be done in multiple ways, by providing config file via a volume mount or by creating custom image with user defined configuration.</w:t>
-      </w:r>
-    </w:p>
-    <w:p>
-      <w:pPr>
-        <w:pStyle w:val="Heading5"/>
-        <w:rPr/>
-      </w:pPr>
-      <w:bookmarkStart w:id="55" w:name="__RefHeading___Toc1767_4281393890"/>
-      <w:bookmarkStart w:id="56" w:name="_Toc1634044839099185279590750"/>
-      <w:bookmarkEnd w:id="55"/>
-      <w:r>
-        <w:rPr/>
-        <w:t xml:space="preserve">4.2.2.1  </w:t>
-      </w:r>
-      <w:bookmarkEnd w:id="56"/>
-    </w:p>
-    <w:p>
-      <w:pPr>
-        <w:pStyle w:val="Normal"/>
-        <w:rPr/>
-      </w:pPr>
-      <w:r>
-        <w:rPr/>
-        <w:t>One way to configure Filebeat on Docker is to provide filebeat.docker.yml via a volume mount. With docker run, the volume mount can be specified like this.</w:t>
-      </w:r>
-    </w:p>
-    <w:p>
-      <w:pPr>
-        <w:pStyle w:val="PCCode"/>
-        <w:rPr/>
-      </w:pPr>
-      <w:r>
-        <w:rPr/>
-        <w:t>docker run -d \   --name=filebeat \   --user=root \   --volume="$(pwd)/filebeat.docker.yml:/usr/share/filebeat/filebeat.yml:ro" \   --volume="/var/lib/docker/containers:/var/lib/docker/containers:ro" \   --volume="/var/run/docker.sock:/var/run/docker.sock:ro" \   docker.elastic.co/beats/filebeat:7.5.0 filebeat -e -strict.perms=false \   -E output.elasticsearch.hosts=["elasticsearch:9200"]</w:t>
-      </w:r>
-    </w:p>
-    <w:p>
-      <w:pPr>
-        <w:pStyle w:val="Heading5"/>
-        <w:rPr/>
-      </w:pPr>
-      <w:bookmarkStart w:id="57" w:name="__RefHeading___Toc1769_4281393890"/>
-      <w:bookmarkStart w:id="58" w:name="_Toc16340448391345150879256162"/>
-      <w:bookmarkEnd w:id="57"/>
-      <w:r>
-        <w:rPr/>
-        <w:t xml:space="preserve">4.2.2.2 Custom image configuration  </w:t>
-      </w:r>
-      <w:bookmarkEnd w:id="58"/>
-    </w:p>
-    <w:p>
-      <w:pPr>
-        <w:pStyle w:val="Normal"/>
-        <w:rPr/>
-      </w:pPr>
-      <w:r>
-        <w:rPr/>
-        <w:t>It's possible to embed your Filebeat configuration in a custom image. Here is an example Dockerfile to achieve this:</w:t>
-      </w:r>
-    </w:p>
-    <w:p>
-      <w:pPr>
-        <w:pStyle w:val="PCCode"/>
-        <w:rPr/>
-      </w:pPr>
-      <w:r>
-        <w:rPr/>
-        <w:t>FROM docker.elastic.co/beats/filebeat:7.5.0 COPY filebeat.yml /usr/share/filebeat/filebeat.yml USER root RUN chown root:filebeat /usr/share/filebeat/filebeat.yml USER filebeat</w:t>
+        <w:t>This option is still in development, coming soon.</w:t>
       </w:r>
       <w:r>
         <w:br w:type="page"/>
@@ -4087,7 +3073,7 @@
                     </pic:cNvPicPr>
                   </pic:nvPicPr>
                   <pic:blipFill>
-                    <a:blip r:embed="rId12"/>
+                    <a:blip r:embed="rId3"/>
                     <a:stretch>
                       <a:fillRect/>
                     </a:stretch>
@@ -4113,12 +3099,12 @@
         <w:pStyle w:val="PCFigureCaption"/>
         <w:rPr/>
       </w:pPr>
-      <w:bookmarkStart w:id="59" w:name="_Toc1634044839330305139385739"/>
+      <w:bookmarkStart w:id="21" w:name="_Toc16342012873334838829030571"/>
       <w:r>
         <w:rPr/>
         <w:t>Figure 1: Last Page</w:t>
       </w:r>
-      <w:bookmarkEnd w:id="59"/>
+      <w:bookmarkEnd w:id="21"/>
     </w:p>
     <w:p>
       <w:pPr>
@@ -4166,8 +3152,8 @@
       </w:r>
     </w:p>
     <w:sectPr>
-      <w:headerReference w:type="default" r:id="rId13"/>
-      <w:footerReference w:type="default" r:id="rId14"/>
+      <w:headerReference w:type="default" r:id="rId4"/>
+      <w:footerReference w:type="default" r:id="rId5"/>
       <w:type w:val="nextPage"/>
       <w:pgSz w:w="11906" w:h="16820"/>
       <w:pgMar w:left="1440" w:right="1440" w:header="708" w:top="1440" w:footer="708" w:bottom="1440" w:gutter="0"/>
@@ -4192,7 +3178,7 @@
       <mc:AlternateContent>
         <mc:Choice Requires="wps">
           <w:drawing>
-            <wp:anchor behindDoc="1" distT="0" distB="0" distL="0" distR="0" simplePos="0" locked="0" layoutInCell="0" allowOverlap="1" relativeHeight="46" wp14:anchorId="4ECAF2DE">
+            <wp:anchor behindDoc="1" distT="0" distB="0" distL="0" distR="0" simplePos="0" locked="0" layoutInCell="0" allowOverlap="1" relativeHeight="36" wp14:anchorId="4ECAF2DE">
               <wp:simplePos x="0" y="0"/>
               <wp:positionH relativeFrom="page">
                 <wp:posOffset>699135</wp:posOffset>
@@ -4263,7 +3249,7 @@
                               <w:sz w:val="16"/>
                               <w:szCs w:val="16"/>
                             </w:rPr>
-                            <w:t>9</w:t>
+                            <w:t>7</w:t>
                           </w:r>
                           <w:r>
                             <w:rPr>
@@ -4334,7 +3320,7 @@
                         <w:sz w:val="16"/>
                         <w:szCs w:val="16"/>
                       </w:rPr>
-                      <w:t>9</w:t>
+                      <w:t>7</w:t>
                     </w:r>
                     <w:r>
                       <w:rPr>
@@ -4381,7 +3367,7 @@
       <mc:AlternateContent>
         <mc:Choice Requires="wps">
           <w:drawing>
-            <wp:anchor behindDoc="1" distT="0" distB="0" distL="0" distR="0" simplePos="0" locked="0" layoutInCell="0" allowOverlap="1" relativeHeight="28" wp14:anchorId="45DE7700">
+            <wp:anchor behindDoc="1" distT="0" distB="0" distL="0" distR="0" simplePos="0" locked="0" layoutInCell="0" allowOverlap="1" relativeHeight="22" wp14:anchorId="45DE7700">
               <wp:simplePos x="0" y="0"/>
               <wp:positionH relativeFrom="column">
                 <wp:posOffset>4284345</wp:posOffset>
@@ -5224,17 +4210,16 @@
   <w:abstractNum w:abstractNumId="6">
     <w:lvl w:ilvl="0">
       <w:start w:val="1"/>
-      <w:numFmt w:val="bullet"/>
-      <w:lvlText w:val=""/>
+      <w:numFmt w:val="decimal"/>
+      <w:lvlText w:val="%1."/>
       <w:lvlJc w:val="left"/>
       <w:pPr>
         <w:tabs>
-          <w:tab w:val="num" w:pos="720"/>
+          <w:tab w:val="num" w:pos="0"/>
         </w:tabs>
         <w:ind w:left="720" w:hanging="360"/>
       </w:pPr>
       <w:rPr>
-        <w:rFonts w:ascii="Wingdings" w:hAnsi="Wingdings" w:cs="Wingdings" w:hint="default"/>
         <w:sz w:val="24"/>
       </w:rPr>
     </w:lvl>
@@ -5381,16 +4366,10 @@
     </w:lvlOverride>
   </w:num>
   <w:num w:numId="8">
-    <w:abstractNumId w:val="5"/>
+    <w:abstractNumId w:val="6"/>
     <w:lvlOverride w:ilvl="0">
       <w:startOverride w:val="1"/>
     </w:lvlOverride>
-  </w:num>
-  <w:num w:numId="9">
-    <w:abstractNumId w:val="5"/>
-  </w:num>
-  <w:num w:numId="10">
-    <w:abstractNumId w:val="5"/>
   </w:num>
 </w:numbering>
 </file>

</xml_diff>